<commit_message>
Started PID Construction, finished the Project Summary
</commit_message>
<xml_diff>
--- a/documents/PID_Template.docx
+++ b/documents/PID_Template.docx
@@ -14,11 +14,9 @@
       <w:pPr>
         <w:pStyle w:val="Title"/>
       </w:pPr>
-      <w:proofErr w:type="spellStart"/>
       <w:r>
         <w:t>TeamSync</w:t>
       </w:r>
-      <w:proofErr w:type="spellEnd"/>
     </w:p>
     <w:p>
       <w:pPr>
@@ -256,13 +254,7 @@
         </w:numPr>
       </w:pPr>
       <w:r>
-        <w:t>[Describe key</w:t>
-      </w:r>
-      <w:r>
-        <w:t xml:space="preserve"> essential</w:t>
-      </w:r>
-      <w:r>
-        <w:t xml:space="preserve"> features and functionality that </w:t>
+        <w:t xml:space="preserve">[Describe key essential features and functionality that </w:t>
       </w:r>
       <w:r>
         <w:rPr>
@@ -1477,6 +1469,7 @@
   <w:style w:type="character" w:default="1" w:styleId="DefaultParagraphFont">
     <w:name w:val="Default Paragraph Font"/>
     <w:uiPriority w:val="1"/>
+    <w:semiHidden/>
     <w:unhideWhenUsed/>
   </w:style>
   <w:style w:type="table" w:default="1" w:styleId="TableNormal">

</xml_diff>